<commit_message>
now actually only block-diagram's remains + DOCX!!!
</commit_message>
<xml_diff>
--- a/1_Кодирование текстовой информации/Практика 1_LWFSI2025.docx
+++ b/1_Кодирование текстовой информации/Практика 1_LWFSI2025.docx
@@ -520,25 +520,23 @@
           <w:sz w:val="28"/>
           <w:szCs w:val="28"/>
         </w:rPr>
-        <w:t>09-</w:t>
-      </w:r>
-      <w:proofErr w:type="gramStart"/>
+        <w:t xml:space="preserve">09-24-02              </w:t>
+      </w:r>
       <w:r>
         <w:rPr>
           <w:color w:val="000000"/>
           <w:sz w:val="28"/>
           <w:szCs w:val="28"/>
         </w:rPr>
-        <w:t>24-02</w:t>
-      </w:r>
-      <w:proofErr w:type="gramEnd"/>
+        <w:t xml:space="preserve">   </w:t>
+      </w:r>
       <w:r>
         <w:rPr>
           <w:color w:val="000000"/>
           <w:sz w:val="28"/>
           <w:szCs w:val="28"/>
         </w:rPr>
-        <w:t xml:space="preserve">              </w:t>
+        <w:t xml:space="preserve"> </w:t>
       </w:r>
       <w:r>
         <w:rPr>
@@ -546,26 +544,8 @@
           <w:sz w:val="28"/>
           <w:szCs w:val="28"/>
         </w:rPr>
-        <w:t xml:space="preserve">   </w:t>
-      </w:r>
-      <w:r>
-        <w:rPr>
-          <w:color w:val="000000"/>
-          <w:sz w:val="28"/>
-          <w:szCs w:val="28"/>
-        </w:rPr>
-        <w:t xml:space="preserve"> </w:t>
-      </w:r>
-      <w:proofErr w:type="spellStart"/>
-      <w:r>
-        <w:rPr>
-          <w:color w:val="000000"/>
-          <w:sz w:val="28"/>
-          <w:szCs w:val="28"/>
-        </w:rPr>
         <w:t>А.И.Мавлетбердин</w:t>
       </w:r>
-      <w:proofErr w:type="spellEnd"/>
       <w:r>
         <w:rPr>
           <w:color w:val="000000"/>
@@ -627,18 +607,8 @@
           <w:sz w:val="28"/>
           <w:szCs w:val="28"/>
         </w:rPr>
-        <w:t xml:space="preserve">Е.В. </w:t>
-      </w:r>
-      <w:proofErr w:type="spellStart"/>
-      <w:r>
-        <w:rPr>
-          <w:color w:val="000000"/>
-          <w:sz w:val="28"/>
-          <w:szCs w:val="28"/>
-        </w:rPr>
-        <w:t>Дружинская</w:t>
-      </w:r>
-      <w:proofErr w:type="spellEnd"/>
+        <w:t>Е.В. Дружинская</w:t>
+      </w:r>
     </w:p>
     <w:p>
       <w:pPr>
@@ -890,15 +860,7 @@
         <w:jc w:val="both"/>
       </w:pPr>
       <w:r>
-        <w:t xml:space="preserve">Закодируйте свои данные: {Фамилия, Имя} десятеричными кодами, используя кодировки </w:t>
-      </w:r>
-      <w:proofErr w:type="spellStart"/>
-      <w:r>
-        <w:t>Unicode</w:t>
-      </w:r>
-      <w:proofErr w:type="spellEnd"/>
-      <w:r>
-        <w:t>, на двух языках {латиница, кириллица}. Каждую запись делать в отдельной строке текстового документа.</w:t>
+        <w:t>Закодируйте свои данные: {Фамилия, Имя} десятеричными кодами, используя кодировки Unicode, на двух языках {латиница, кириллица}. Каждую запись делать в отдельной строке текстового документа.</w:t>
       </w:r>
     </w:p>
     <w:p>
@@ -1019,13 +981,8 @@
             <w:tcW w:w="1557" w:type="dxa"/>
           </w:tcPr>
           <w:p>
-            <w:proofErr w:type="spellStart"/>
-            <w:r>
-              <w:t>Unicode</w:t>
-            </w:r>
-            <w:proofErr w:type="spellEnd"/>
-            <w:r>
-              <w:t>:</w:t>
+            <w:r>
+              <w:t>Unicode:</w:t>
             </w:r>
           </w:p>
         </w:tc>
@@ -1803,19 +1760,11 @@
                 <w:lang w:val="en-US"/>
               </w:rPr>
             </w:pPr>
-            <w:proofErr w:type="spellStart"/>
-            <w:r>
-              <w:rPr>
-                <w:lang w:val="en-US"/>
-              </w:rPr>
-              <w:t>Буквы</w:t>
-            </w:r>
-            <w:proofErr w:type="spellEnd"/>
-            <w:r>
-              <w:rPr>
-                <w:lang w:val="en-US"/>
-              </w:rPr>
-              <w:t>:</w:t>
+            <w:r>
+              <w:rPr>
+                <w:lang w:val="en-US"/>
+              </w:rPr>
+              <w:t>Буквы:</w:t>
             </w:r>
           </w:p>
         </w:tc>
@@ -1883,14 +1832,12 @@
                 <w:lang w:val="en-US"/>
               </w:rPr>
             </w:pPr>
-            <w:proofErr w:type="spellStart"/>
             <w:r>
               <w:rPr>
                 <w:lang w:val="en-US"/>
               </w:rPr>
               <w:t>i</w:t>
             </w:r>
-            <w:proofErr w:type="spellEnd"/>
           </w:p>
         </w:tc>
         <w:tc>
@@ -2349,14 +2296,12 @@
                 <w:lang w:val="en-US"/>
               </w:rPr>
             </w:pPr>
-            <w:proofErr w:type="spellStart"/>
             <w:r>
               <w:rPr>
                 <w:lang w:val="en-US"/>
               </w:rPr>
               <w:t>i</w:t>
             </w:r>
-            <w:proofErr w:type="spellEnd"/>
           </w:p>
         </w:tc>
         <w:tc>
@@ -2763,23 +2708,36 @@
           <w:lang w:val="en-US"/>
         </w:rPr>
       </w:pPr>
-      <w:proofErr w:type="gramStart"/>
       <w:r>
         <w:rPr>
           <w:b/>
         </w:rPr>
-        <w:t xml:space="preserve">Код </w:t>
+        <w:t>Код</w:t>
       </w:r>
       <w:r>
         <w:rPr>
           <w:b/>
-        </w:rPr>
-        <w:t xml:space="preserve"> 1</w:t>
-      </w:r>
-      <w:proofErr w:type="gramEnd"/>
+          <w:lang w:val="en-US"/>
+        </w:rPr>
+        <w:t xml:space="preserve"> </w:t>
+      </w:r>
       <w:r>
         <w:rPr>
           <w:b/>
+          <w:lang w:val="en-US"/>
+        </w:rPr>
+        <w:t xml:space="preserve"> 1 </w:t>
+      </w:r>
+      <w:r>
+        <w:rPr>
+          <w:b/>
+        </w:rPr>
+        <w:t>программы</w:t>
+      </w:r>
+      <w:r>
+        <w:rPr>
+          <w:b/>
+          <w:lang w:val="en-US"/>
         </w:rPr>
         <w:t xml:space="preserve"> </w:t>
       </w:r>
@@ -2787,13 +2745,20 @@
         <w:rPr>
           <w:b/>
         </w:rPr>
-        <w:t xml:space="preserve">программы на </w:t>
+        <w:t>на</w:t>
       </w:r>
       <w:r>
         <w:rPr>
           <w:b/>
           <w:lang w:val="en-US"/>
         </w:rPr>
+        <w:t xml:space="preserve"> </w:t>
+      </w:r>
+      <w:r>
+        <w:rPr>
+          <w:b/>
+          <w:lang w:val="en-US"/>
+        </w:rPr>
         <w:t>Python:</w:t>
       </w:r>
     </w:p>
@@ -2802,6 +2767,7 @@
         <w:rPr>
           <w:iCs/>
           <w:u w:val="single"/>
+          <w:lang w:val="en-US"/>
         </w:rPr>
       </w:pPr>
     </w:p>
@@ -2819,76 +2785,71 @@
           <w:u w:val="single"/>
           <w:lang w:val="en-US"/>
         </w:rPr>
-        <w:t xml:space="preserve">with </w:t>
-      </w:r>
-      <w:proofErr w:type="gramStart"/>
-      <w:r>
+        <w:t>with open('Mas0n.txt', 'w', encoding='utf-8') as file:</w:t>
+      </w:r>
+    </w:p>
+    <w:p>
+      <w:pPr>
         <w:rPr>
           <w:iCs/>
           <w:u w:val="single"/>
           <w:lang w:val="en-US"/>
         </w:rPr>
-        <w:t>open(</w:t>
-      </w:r>
-      <w:proofErr w:type="gramEnd"/>
+      </w:pPr>
       <w:r>
         <w:rPr>
           <w:iCs/>
           <w:u w:val="single"/>
           <w:lang w:val="en-US"/>
         </w:rPr>
-        <w:t>'Mas0n.txt', 'w', encoding='utf-8') as file:</w:t>
-      </w:r>
-    </w:p>
-    <w:p>
-      <w:pPr>
+        <w:t xml:space="preserve">    # </w:t>
+      </w:r>
+      <w:r>
         <w:rPr>
           <w:iCs/>
           <w:u w:val="single"/>
-          <w:lang w:val="en-US"/>
-        </w:rPr>
-      </w:pPr>
+        </w:rPr>
+        <w:t>Мавлетбердин</w:t>
+      </w:r>
       <w:r>
         <w:rPr>
           <w:iCs/>
           <w:u w:val="single"/>
           <w:lang w:val="en-US"/>
         </w:rPr>
-        <w:t xml:space="preserve">    # </w:t>
-      </w:r>
-      <w:proofErr w:type="spellStart"/>
+        <w:t>_And_</w:t>
+      </w:r>
       <w:r>
         <w:rPr>
           <w:iCs/>
           <w:u w:val="single"/>
         </w:rPr>
-        <w:t>Мавлетбердин</w:t>
-      </w:r>
-      <w:proofErr w:type="spellEnd"/>
+        <w:t>Айгиз</w:t>
+      </w:r>
       <w:r>
         <w:rPr>
           <w:iCs/>
           <w:u w:val="single"/>
           <w:lang w:val="en-US"/>
         </w:rPr>
-        <w:t>_And_</w:t>
-      </w:r>
-      <w:proofErr w:type="spellStart"/>
-      <w:r>
+        <w:t>_From_UTF-16_LE</w:t>
+      </w:r>
+    </w:p>
+    <w:p>
+      <w:pPr>
         <w:rPr>
           <w:iCs/>
           <w:u w:val="single"/>
-        </w:rPr>
-        <w:t>Айгиз</w:t>
-      </w:r>
-      <w:proofErr w:type="spellEnd"/>
+          <w:lang w:val="en-US"/>
+        </w:rPr>
+      </w:pPr>
       <w:r>
         <w:rPr>
           <w:iCs/>
           <w:u w:val="single"/>
           <w:lang w:val="en-US"/>
         </w:rPr>
-        <w:t>_From_UTF-16_LE</w:t>
+        <w:t xml:space="preserve">    file.write(</w:t>
       </w:r>
     </w:p>
     <w:p>
@@ -2905,160 +2866,67 @@
           <w:u w:val="single"/>
           <w:lang w:val="en-US"/>
         </w:rPr>
-        <w:t xml:space="preserve">    </w:t>
-      </w:r>
-      <w:proofErr w:type="spellStart"/>
-      <w:proofErr w:type="gramStart"/>
-      <w:r>
+        <w:t xml:space="preserve">        '\u0410\u0439\u0433\u0438\u0437 \u041C\u0430\u0432\u043B\u0435\u0442\u0431\u0435\u0440\u0434\u0438\u043D \t  RU_From_UTF-16_LE\n')</w:t>
+      </w:r>
+    </w:p>
+    <w:p>
+      <w:pPr>
         <w:rPr>
           <w:iCs/>
           <w:u w:val="single"/>
           <w:lang w:val="en-US"/>
         </w:rPr>
-        <w:t>file.write</w:t>
-      </w:r>
-      <w:proofErr w:type="spellEnd"/>
-      <w:proofErr w:type="gramEnd"/>
-      <w:r>
+      </w:pPr>
+    </w:p>
+    <w:p>
+      <w:pPr>
         <w:rPr>
           <w:iCs/>
           <w:u w:val="single"/>
           <w:lang w:val="en-US"/>
         </w:rPr>
-        <w:t>(</w:t>
-      </w:r>
-    </w:p>
-    <w:p>
-      <w:pPr>
+      </w:pPr>
+      <w:r>
         <w:rPr>
           <w:iCs/>
           <w:u w:val="single"/>
           <w:lang w:val="en-US"/>
         </w:rPr>
-      </w:pPr>
-      <w:r>
+        <w:t xml:space="preserve">    #Mavletberdin_And_Ajgiz_From_UTF-16_LE</w:t>
+      </w:r>
+    </w:p>
+    <w:p>
+      <w:pPr>
         <w:rPr>
           <w:iCs/>
           <w:u w:val="single"/>
           <w:lang w:val="en-US"/>
         </w:rPr>
-        <w:t xml:space="preserve">        '\u0410\u0439\u0433\u0438\u0437 \u041C\u0430\u0432\u043B\u0435\u0442\u0431\u0435\u0440\u0434\u0438\u043D \</w:t>
-      </w:r>
-      <w:proofErr w:type="gramStart"/>
+      </w:pPr>
       <w:r>
         <w:rPr>
           <w:iCs/>
           <w:u w:val="single"/>
           <w:lang w:val="en-US"/>
         </w:rPr>
-        <w:t>t  RU</w:t>
-      </w:r>
-      <w:proofErr w:type="gramEnd"/>
-      <w:r>
+        <w:t xml:space="preserve">    file.write(</w:t>
+      </w:r>
+    </w:p>
+    <w:p>
+      <w:pPr>
         <w:rPr>
           <w:iCs/>
           <w:u w:val="single"/>
           <w:lang w:val="en-US"/>
         </w:rPr>
-        <w:t>_From_UTF-16_LE\n')</w:t>
-      </w:r>
-    </w:p>
-    <w:p>
-      <w:pPr>
+      </w:pPr>
+      <w:r>
         <w:rPr>
           <w:iCs/>
           <w:u w:val="single"/>
           <w:lang w:val="en-US"/>
         </w:rPr>
-      </w:pPr>
-    </w:p>
-    <w:p>
-      <w:pPr>
-        <w:rPr>
-          <w:iCs/>
-          <w:u w:val="single"/>
-          <w:lang w:val="en-US"/>
-        </w:rPr>
-      </w:pPr>
-      <w:r>
-        <w:rPr>
-          <w:iCs/>
-          <w:u w:val="single"/>
-          <w:lang w:val="en-US"/>
-        </w:rPr>
-        <w:t xml:space="preserve">    #Mavletberdin_And_Ajgiz_From_UTF-16_LE</w:t>
-      </w:r>
-    </w:p>
-    <w:p>
-      <w:pPr>
-        <w:rPr>
-          <w:iCs/>
-          <w:u w:val="single"/>
-          <w:lang w:val="en-US"/>
-        </w:rPr>
-      </w:pPr>
-      <w:r>
-        <w:rPr>
-          <w:iCs/>
-          <w:u w:val="single"/>
-          <w:lang w:val="en-US"/>
-        </w:rPr>
-        <w:t xml:space="preserve">    </w:t>
-      </w:r>
-      <w:proofErr w:type="spellStart"/>
-      <w:proofErr w:type="gramStart"/>
-      <w:r>
-        <w:rPr>
-          <w:iCs/>
-          <w:u w:val="single"/>
-          <w:lang w:val="en-US"/>
-        </w:rPr>
-        <w:t>file.write</w:t>
-      </w:r>
-      <w:proofErr w:type="spellEnd"/>
-      <w:proofErr w:type="gramEnd"/>
-      <w:r>
-        <w:rPr>
-          <w:iCs/>
-          <w:u w:val="single"/>
-          <w:lang w:val="en-US"/>
-        </w:rPr>
-        <w:t>(</w:t>
-      </w:r>
-    </w:p>
-    <w:p>
-      <w:pPr>
-        <w:rPr>
-          <w:iCs/>
-          <w:u w:val="single"/>
-          <w:lang w:val="en-US"/>
-        </w:rPr>
-      </w:pPr>
-      <w:r>
-        <w:rPr>
-          <w:iCs/>
-          <w:u w:val="single"/>
-          <w:lang w:val="en-US"/>
-        </w:rPr>
-        <w:t xml:space="preserve">        '\u0041\u0079\u0067\u0069\u007A \u004D\u0061\u0076\u006C\u0065\u0074\u0062\u0065\u0072\u0064\u0069\u006E \</w:t>
-      </w:r>
-      <w:proofErr w:type="gramStart"/>
-      <w:r>
-        <w:rPr>
-          <w:iCs/>
-          <w:u w:val="single"/>
-          <w:lang w:val="en-US"/>
-        </w:rPr>
-        <w:t>t  EN</w:t>
-      </w:r>
-      <w:proofErr w:type="gramEnd"/>
-      <w:r>
-        <w:rPr>
-          <w:iCs/>
-          <w:u w:val="single"/>
-          <w:lang w:val="en-US"/>
-        </w:rPr>
-        <w:t>_From_UTF-16_LE\n')</w:t>
+        <w:t xml:space="preserve">        '\u0041\u0079\u0067\u0069\u007A \u004D\u0061\u0076\u006C\u0065\u0074\u0062\u0065\u0072\u0064\u0069\u006E \t  EN_From_UTF-16_LE\n')</w:t>
       </w:r>
     </w:p>
     <w:p>
@@ -3093,27 +2961,24 @@
           <w:u w:val="single"/>
           <w:lang w:val="en-US"/>
         </w:rPr>
-        <w:t xml:space="preserve">    </w:t>
-      </w:r>
-      <w:proofErr w:type="spellStart"/>
-      <w:proofErr w:type="gramStart"/>
-      <w:r>
+        <w:t xml:space="preserve">    file.write(</w:t>
+      </w:r>
+    </w:p>
+    <w:p>
+      <w:pPr>
         <w:rPr>
           <w:iCs/>
           <w:u w:val="single"/>
           <w:lang w:val="en-US"/>
         </w:rPr>
-        <w:t>file.write</w:t>
-      </w:r>
-      <w:proofErr w:type="spellEnd"/>
-      <w:proofErr w:type="gramEnd"/>
+      </w:pPr>
       <w:r>
         <w:rPr>
           <w:iCs/>
           <w:u w:val="single"/>
           <w:lang w:val="en-US"/>
         </w:rPr>
-        <w:t>(</w:t>
+        <w:t xml:space="preserve">        chr(65) + chr(121) + chr(103) + chr(105) + chr(122) + ' ' +</w:t>
       </w:r>
     </w:p>
     <w:p>
@@ -3130,25 +2995,24 @@
           <w:u w:val="single"/>
           <w:lang w:val="en-US"/>
         </w:rPr>
-        <w:t xml:space="preserve">        </w:t>
-      </w:r>
-      <w:proofErr w:type="gramStart"/>
-      <w:r>
+        <w:t xml:space="preserve">        chr(77) + chr(97) + chr(118) + chr(108) + chr(101) + chr(116) +</w:t>
+      </w:r>
+    </w:p>
+    <w:p>
+      <w:pPr>
         <w:rPr>
           <w:iCs/>
           <w:u w:val="single"/>
           <w:lang w:val="en-US"/>
         </w:rPr>
-        <w:t>chr(</w:t>
-      </w:r>
-      <w:proofErr w:type="gramEnd"/>
+      </w:pPr>
       <w:r>
         <w:rPr>
           <w:iCs/>
           <w:u w:val="single"/>
           <w:lang w:val="en-US"/>
         </w:rPr>
-        <w:t>65) + chr(121) + chr(103) + chr(105) + chr(122) + ' ' +</w:t>
+        <w:t xml:space="preserve">        chr(98) + chr(101) + chr(114) + chr(100) + chr(105) + chr(110) +</w:t>
       </w:r>
     </w:p>
     <w:p>
@@ -3165,113 +3029,7 @@
           <w:u w:val="single"/>
           <w:lang w:val="en-US"/>
         </w:rPr>
-        <w:t xml:space="preserve">        </w:t>
-      </w:r>
-      <w:proofErr w:type="gramStart"/>
-      <w:r>
-        <w:rPr>
-          <w:iCs/>
-          <w:u w:val="single"/>
-          <w:lang w:val="en-US"/>
-        </w:rPr>
-        <w:t>chr(</w:t>
-      </w:r>
-      <w:proofErr w:type="gramEnd"/>
-      <w:r>
-        <w:rPr>
-          <w:iCs/>
-          <w:u w:val="single"/>
-          <w:lang w:val="en-US"/>
-        </w:rPr>
-        <w:t>77) + chr(97) + chr(118) + chr(108) + chr(101) + chr(116) +</w:t>
-      </w:r>
-    </w:p>
-    <w:p>
-      <w:pPr>
-        <w:rPr>
-          <w:iCs/>
-          <w:u w:val="single"/>
-          <w:lang w:val="en-US"/>
-        </w:rPr>
-      </w:pPr>
-      <w:r>
-        <w:rPr>
-          <w:iCs/>
-          <w:u w:val="single"/>
-          <w:lang w:val="en-US"/>
-        </w:rPr>
-        <w:t xml:space="preserve">        </w:t>
-      </w:r>
-      <w:proofErr w:type="gramStart"/>
-      <w:r>
-        <w:rPr>
-          <w:iCs/>
-          <w:u w:val="single"/>
-          <w:lang w:val="en-US"/>
-        </w:rPr>
-        <w:t>chr(</w:t>
-      </w:r>
-      <w:proofErr w:type="gramEnd"/>
-      <w:r>
-        <w:rPr>
-          <w:iCs/>
-          <w:u w:val="single"/>
-          <w:lang w:val="en-US"/>
-        </w:rPr>
-        <w:t>98) + chr(101) + chr(114) + chr(100) + chr(105) + chr(110) +</w:t>
-      </w:r>
-    </w:p>
-    <w:p>
-      <w:pPr>
-        <w:rPr>
-          <w:iCs/>
-          <w:u w:val="single"/>
-          <w:lang w:val="en-US"/>
-        </w:rPr>
-      </w:pPr>
-      <w:r>
-        <w:rPr>
-          <w:iCs/>
-          <w:u w:val="single"/>
-          <w:lang w:val="en-US"/>
-        </w:rPr>
-        <w:t xml:space="preserve">        ' \</w:t>
-      </w:r>
-      <w:proofErr w:type="gramStart"/>
-      <w:r>
-        <w:rPr>
-          <w:iCs/>
-          <w:u w:val="single"/>
-          <w:lang w:val="en-US"/>
-        </w:rPr>
-        <w:t xml:space="preserve">t  </w:t>
-      </w:r>
-      <w:proofErr w:type="spellStart"/>
-      <w:r>
-        <w:rPr>
-          <w:iCs/>
-          <w:u w:val="single"/>
-          <w:lang w:val="en-US"/>
-        </w:rPr>
-        <w:t>EN</w:t>
-      </w:r>
-      <w:proofErr w:type="gramEnd"/>
-      <w:r>
-        <w:rPr>
-          <w:iCs/>
-          <w:u w:val="single"/>
-          <w:lang w:val="en-US"/>
-        </w:rPr>
-        <w:t>_From_ASCII</w:t>
-      </w:r>
-      <w:proofErr w:type="spellEnd"/>
-      <w:r>
-        <w:rPr>
-          <w:iCs/>
-          <w:u w:val="single"/>
-          <w:lang w:val="en-US"/>
-        </w:rPr>
-        <w:t>\n'</w:t>
+        <w:t xml:space="preserve">        ' \t  EN_From_ASCII\n'</w:t>
       </w:r>
     </w:p>
     <w:p>
@@ -3410,7 +3168,6 @@
           <w:lang w:val="en-US"/>
         </w:rPr>
       </w:pPr>
-      <w:proofErr w:type="gramStart"/>
       <w:r>
         <w:rPr>
           <w:b/>
@@ -3431,7 +3188,6 @@
         </w:rPr>
         <w:t>2</w:t>
       </w:r>
-      <w:proofErr w:type="gramEnd"/>
       <w:r>
         <w:rPr>
           <w:b/>
@@ -3493,23 +3249,7 @@
           <w:color w:val="6AAB73"/>
           <w:lang w:val="en-US"/>
         </w:rPr>
-        <w:t>"</w:t>
-      </w:r>
-      <w:proofErr w:type="spellStart"/>
-      <w:r>
-        <w:rPr>
-          <w:color w:val="6AAB73"/>
-          <w:lang w:val="en-US"/>
-        </w:rPr>
-        <w:t>AjgizMavletberdin</w:t>
-      </w:r>
-      <w:proofErr w:type="spellEnd"/>
-      <w:r>
-        <w:rPr>
-          <w:color w:val="6AAB73"/>
-          <w:lang w:val="en-US"/>
-        </w:rPr>
-        <w:t>"</w:t>
+        <w:t>"AjgizMavletberdin"</w:t>
       </w:r>
       <w:r>
         <w:rPr>
@@ -3603,21 +3343,12 @@
         </w:rPr>
         <w:t>(</w:t>
       </w:r>
-      <w:proofErr w:type="spellStart"/>
       <w:r>
         <w:rPr>
           <w:color w:val="6AAB73"/>
           <w:lang w:val="en-US"/>
         </w:rPr>
-        <w:t>f"U</w:t>
-      </w:r>
-      <w:proofErr w:type="spellEnd"/>
-      <w:r>
-        <w:rPr>
-          <w:color w:val="6AAB73"/>
-          <w:lang w:val="en-US"/>
-        </w:rPr>
-        <w:t>+</w:t>
+        <w:t>f"U+</w:t>
       </w:r>
       <w:r>
         <w:rPr>
@@ -3626,7 +3357,6 @@
         </w:rPr>
         <w:t>{</w:t>
       </w:r>
-      <w:proofErr w:type="spellStart"/>
       <w:r>
         <w:rPr>
           <w:color w:val="8888C6"/>
@@ -3634,7 +3364,6 @@
         </w:rPr>
         <w:t>ord</w:t>
       </w:r>
-      <w:proofErr w:type="spellEnd"/>
       <w:r>
         <w:rPr>
           <w:color w:val="BCBEC4"/>
@@ -3762,14 +3491,12 @@
         </w:rPr>
         <w:t>"</w:t>
       </w:r>
-      <w:proofErr w:type="spellStart"/>
       <w:r>
         <w:rPr>
           <w:color w:val="6AAB73"/>
         </w:rPr>
         <w:t>АйгизМавлетбердин</w:t>
       </w:r>
-      <w:proofErr w:type="spellEnd"/>
       <w:r>
         <w:rPr>
           <w:color w:val="6AAB73"/>
@@ -3869,21 +3596,12 @@
         </w:rPr>
         <w:t>(</w:t>
       </w:r>
-      <w:proofErr w:type="spellStart"/>
       <w:r>
         <w:rPr>
           <w:color w:val="6AAB73"/>
           <w:lang w:val="en-US"/>
         </w:rPr>
-        <w:t>f"U</w:t>
-      </w:r>
-      <w:proofErr w:type="spellEnd"/>
-      <w:r>
-        <w:rPr>
-          <w:color w:val="6AAB73"/>
-          <w:lang w:val="en-US"/>
-        </w:rPr>
-        <w:t>+</w:t>
+        <w:t>f"U+</w:t>
       </w:r>
       <w:r>
         <w:rPr>
@@ -3892,7 +3610,6 @@
         </w:rPr>
         <w:t>{</w:t>
       </w:r>
-      <w:proofErr w:type="spellStart"/>
       <w:r>
         <w:rPr>
           <w:color w:val="8888C6"/>
@@ -3900,7 +3617,6 @@
         </w:rPr>
         <w:t>ord</w:t>
       </w:r>
-      <w:proofErr w:type="spellEnd"/>
       <w:r>
         <w:rPr>
           <w:color w:val="BCBEC4"/>
@@ -4061,29 +3777,13 @@
           <w:color w:val="6AAB73"/>
           <w:lang w:val="en-US"/>
         </w:rPr>
-        <w:t>"</w:t>
-      </w:r>
-      <w:proofErr w:type="spellStart"/>
+        <w:t>"AjgizMavletberdin"</w:t>
+      </w:r>
       <w:r>
         <w:rPr>
           <w:color w:val="6AAB73"/>
           <w:lang w:val="en-US"/>
         </w:rPr>
-        <w:t>AjgizMavletberdin</w:t>
-      </w:r>
-      <w:proofErr w:type="spellEnd"/>
-      <w:r>
-        <w:rPr>
-          <w:color w:val="6AAB73"/>
-          <w:lang w:val="en-US"/>
-        </w:rPr>
-        <w:t>"</w:t>
-      </w:r>
-      <w:r>
-        <w:rPr>
-          <w:color w:val="6AAB73"/>
-          <w:lang w:val="en-US"/>
-        </w:rPr>
         <w:br/>
       </w:r>
       <w:r>
@@ -4091,23 +3791,7 @@
           <w:color w:val="BCBEC4"/>
           <w:lang w:val="en-US"/>
         </w:rPr>
-        <w:t xml:space="preserve">ascii = </w:t>
-      </w:r>
-      <w:proofErr w:type="spellStart"/>
-      <w:r>
-        <w:rPr>
-          <w:color w:val="BCBEC4"/>
-          <w:lang w:val="en-US"/>
-        </w:rPr>
-        <w:t>text.encode</w:t>
-      </w:r>
-      <w:proofErr w:type="spellEnd"/>
-      <w:r>
-        <w:rPr>
-          <w:color w:val="BCBEC4"/>
-          <w:lang w:val="en-US"/>
-        </w:rPr>
-        <w:t>(</w:t>
+        <w:t>ascii = text.encode(</w:t>
       </w:r>
       <w:r>
         <w:rPr>
@@ -4609,21 +4293,12 @@
                 <w:u w:val="single"/>
               </w:rPr>
             </w:pPr>
-            <w:proofErr w:type="spellStart"/>
             <w:r>
               <w:rPr>
                 <w:iCs/>
                 <w:u w:val="single"/>
               </w:rPr>
-              <w:t>Binary</w:t>
-            </w:r>
-            <w:proofErr w:type="spellEnd"/>
-            <w:r>
-              <w:rPr>
-                <w:iCs/>
-                <w:u w:val="single"/>
-              </w:rPr>
-              <w:t>:</w:t>
+              <w:t>Binary:</w:t>
             </w:r>
           </w:p>
         </w:tc>
@@ -5114,19 +4789,11 @@
                 <w:iCs/>
               </w:rPr>
             </w:pPr>
-            <w:proofErr w:type="spellStart"/>
-            <w:r>
-              <w:rPr>
-                <w:iCs/>
-              </w:rPr>
-              <w:t>Binary</w:t>
-            </w:r>
-            <w:proofErr w:type="spellEnd"/>
-            <w:r>
-              <w:rPr>
-                <w:iCs/>
-              </w:rPr>
-              <w:t>:</w:t>
+            <w:r>
+              <w:rPr>
+                <w:iCs/>
+              </w:rPr>
+              <w:t>Binary:</w:t>
             </w:r>
           </w:p>
         </w:tc>
@@ -5459,7 +5126,6 @@
                 <w:iCs/>
               </w:rPr>
             </w:pPr>
-            <w:proofErr w:type="spellStart"/>
             <w:r>
               <w:rPr>
                 <w:iCs/>
@@ -5467,7 +5133,6 @@
               </w:rPr>
               <w:t>i</w:t>
             </w:r>
-            <w:proofErr w:type="spellEnd"/>
           </w:p>
         </w:tc>
         <w:tc>
@@ -5957,7 +5622,6 @@
                 <w:lang w:val="en-US"/>
               </w:rPr>
             </w:pPr>
-            <w:proofErr w:type="spellStart"/>
             <w:r>
               <w:rPr>
                 <w:iCs/>
@@ -5965,7 +5629,6 @@
               </w:rPr>
               <w:t>i</w:t>
             </w:r>
-            <w:proofErr w:type="spellEnd"/>
           </w:p>
         </w:tc>
         <w:tc>
@@ -6461,7 +6124,6 @@
                 <w:lang w:val="en-US"/>
               </w:rPr>
             </w:pPr>
-            <w:proofErr w:type="spellStart"/>
             <w:r>
               <w:rPr>
                 <w:iCs/>
@@ -6469,7 +6131,6 @@
               </w:rPr>
               <w:t>i</w:t>
             </w:r>
-            <w:proofErr w:type="spellEnd"/>
           </w:p>
         </w:tc>
         <w:tc>
@@ -6902,14 +6563,12 @@
                 <w:lang w:val="en-US"/>
               </w:rPr>
             </w:pPr>
-            <w:proofErr w:type="spellStart"/>
             <w:r>
               <w:rPr>
                 <w:lang w:val="en-US"/>
               </w:rPr>
               <w:t>i</w:t>
             </w:r>
-            <w:proofErr w:type="spellEnd"/>
           </w:p>
         </w:tc>
         <w:tc>
@@ -7113,47 +6772,11 @@
         </w:rPr>
         <w:t>Текст: «</w:t>
       </w:r>
-      <w:proofErr w:type="spellStart"/>
-      <w:r>
-        <w:rPr>
-          <w:color w:val="000000"/>
-        </w:rPr>
-        <w:t>Мавлетбердин</w:t>
-      </w:r>
-      <w:proofErr w:type="spellEnd"/>
-      <w:r>
-        <w:rPr>
-          <w:color w:val="000000"/>
-        </w:rPr>
-        <w:t xml:space="preserve"> </w:t>
-      </w:r>
-      <w:proofErr w:type="spellStart"/>
-      <w:r>
-        <w:rPr>
-          <w:color w:val="000000"/>
-        </w:rPr>
-        <w:t>Айгиз</w:t>
-      </w:r>
-      <w:proofErr w:type="spellEnd"/>
-      <w:r>
-        <w:rPr>
-          <w:color w:val="000000"/>
-        </w:rPr>
-        <w:t xml:space="preserve"> </w:t>
-      </w:r>
-      <w:proofErr w:type="spellStart"/>
-      <w:r>
-        <w:rPr>
-          <w:color w:val="000000"/>
-        </w:rPr>
-        <w:t>Ильфакович</w:t>
-      </w:r>
-      <w:proofErr w:type="spellEnd"/>
-      <w:r>
-        <w:rPr>
-          <w:color w:val="000000"/>
-        </w:rPr>
-        <w:t>, 30.09.2006, Уфа, ул. Кольцевая 3/1, я начинающий Андроид-Разработчик</w:t>
+      <w:r>
+        <w:rPr>
+          <w:color w:val="000000"/>
+        </w:rPr>
+        <w:t>Мавлетбердин Айгиз Ильфакович, 30.09.2006, Уфа, ул. Кольцевая 3/1, я начинающий Андроид-Разработчик</w:t>
       </w:r>
       <w:r>
         <w:rPr>
@@ -7168,7 +6791,6 @@
         <w:spacing w:before="0" w:beforeAutospacing="0" w:after="0" w:afterAutospacing="0"/>
         <w:rPr>
           <w:color w:val="000000"/>
-          <w:lang w:val="en-US"/>
         </w:rPr>
       </w:pPr>
       <w:r>
@@ -7320,7 +6942,6 @@
         </w:rPr>
         <w:t xml:space="preserve"> 2016</w:t>
       </w:r>
-      <w:proofErr w:type="gramStart"/>
       <w:r>
         <w:rPr>
           <w:color w:val="000000"/>
@@ -7337,14 +6958,7 @@
         <w:rPr>
           <w:color w:val="000000"/>
         </w:rPr>
-        <w:t>.</w:t>
-      </w:r>
-      <w:proofErr w:type="gramEnd"/>
-      <w:r>
-        <w:rPr>
-          <w:color w:val="000000"/>
-        </w:rPr>
-        <w:t> </w:t>
+        <w:t>. </w:t>
       </w:r>
     </w:p>
     <w:p>
@@ -7361,7 +6975,6 @@
         </w:rPr>
         <w:t>(</w:t>
       </w:r>
-      <w:proofErr w:type="gramStart"/>
       <w:r>
         <w:rPr>
           <w:color w:val="000000"/>
@@ -7380,7 +6993,6 @@
         </w:rPr>
         <w:t>169</w:t>
       </w:r>
-      <w:proofErr w:type="gramEnd"/>
       <w:r>
         <w:rPr>
           <w:color w:val="000000"/>
@@ -7415,21 +7027,7 @@
         <w:rPr>
           <w:color w:val="000000"/>
         </w:rPr>
-        <w:t xml:space="preserve"> байт занимает информация для форматирования одного символа в документе формата .</w:t>
-      </w:r>
-      <w:proofErr w:type="spellStart"/>
-      <w:r>
-        <w:rPr>
-          <w:color w:val="000000"/>
-        </w:rPr>
-        <w:t>rtf</w:t>
-      </w:r>
-      <w:proofErr w:type="spellEnd"/>
-      <w:r>
-        <w:rPr>
-          <w:color w:val="000000"/>
-        </w:rPr>
-        <w:t>.</w:t>
+        <w:t xml:space="preserve"> байт занимает информация для форматирования одного символа в документе формата .rtf.</w:t>
       </w:r>
     </w:p>
     <w:p>
@@ -7453,7 +7051,13 @@
     </w:p>
     <w:p>
       <w:r>
-        <w:t>В ходе выполнения лабораторной работы мы закрепили знания о кодировании</w:t>
+        <w:t xml:space="preserve">В ходе выполнения лабораторной работы </w:t>
+      </w:r>
+      <w:r>
+        <w:t>я</w:t>
+      </w:r>
+      <w:r>
+        <w:t xml:space="preserve"> закрепи знания о кодировании</w:t>
       </w:r>
       <w:r>
         <w:t>/</w:t>

</xml_diff>